<commit_message>
add text to binomial
</commit_message>
<xml_diff>
--- a/docs/Прикладний-статистичний-аналіз.docx
+++ b/docs/Прикладний-статистичний-аналіз.docx
@@ -71,19 +71,7 @@
             <w:pStyle w:val="TOCHeading"/>
           </w:pPr>
           <w:r>
-            <w:t xml:space="preserve">Table</w:t>
-          </w:r>
-          <w:r>
-            <w:t xml:space="preserve"> </w:t>
-          </w:r>
-          <w:r>
-            <w:t xml:space="preserve">of</w:t>
-          </w:r>
-          <w:r>
-            <w:t xml:space="preserve"> </w:t>
-          </w:r>
-          <w:r>
-            <w:t xml:space="preserve">contents</w:t>
+            <w:t xml:space="preserve">Зміст</w:t>
           </w:r>
         </w:p>
         <w:p>
@@ -96,13 +84,42 @@
         </w:p>
       </w:sdtContent>
     </w:sdt>
-    <w:bookmarkStart w:id="21" w:name="preface"/>
+    <w:bookmarkStart w:id="20" w:name="передмова"/>
     <w:p>
       <w:pPr>
         <w:pStyle w:val="Heading1"/>
       </w:pPr>
       <w:r>
-        <w:t xml:space="preserve">Preface</w:t>
+        <w:t xml:space="preserve">Передмова</w:t>
+      </w:r>
+    </w:p>
+    <w:bookmarkEnd w:id="20"/>
+    <w:bookmarkStart w:id="21" w:name="sec-intro"/>
+    <w:p>
+      <w:pPr>
+        <w:pStyle w:val="Heading1"/>
+      </w:pPr>
+      <w:r>
+        <w:t xml:space="preserve">1. Вступ</w:t>
+      </w:r>
+    </w:p>
+    <w:bookmarkEnd w:id="21"/>
+    <w:bookmarkStart w:id="31" w:name="sec-binom"/>
+    <w:p>
+      <w:pPr>
+        <w:pStyle w:val="Heading1"/>
+      </w:pPr>
+      <w:r>
+        <w:t xml:space="preserve">2. Біноміальний критерій</w:t>
+      </w:r>
+    </w:p>
+    <w:bookmarkStart w:id="25" w:name="генеральна-сукупність-та-вибірка"/>
+    <w:p>
+      <w:pPr>
+        <w:pStyle w:val="Heading2"/>
+      </w:pPr>
+      <w:r>
+        <w:t xml:space="preserve">2.1 Генеральна сукупність та вибірка</w:t>
       </w:r>
     </w:p>
     <w:p>
@@ -110,7 +127,7 @@
         <w:pStyle w:val="FirstParagraph"/>
       </w:pPr>
       <w:r>
-        <w:t xml:space="preserve">This is a Quarto book.</w:t>
+        <w:t xml:space="preserve">Ви вирішили створити платформу онлайн-курсів з програмування. Ви записали навчальні відео та запропонували користувачам доступ за передплатою. Вартість курсу для студента становить 1000 рублів, а витрати на підтримку платформи та індивідуальні консультації коштують вам 500 рублів з кожного студента.</w:t>
       </w:r>
     </w:p>
     <w:p>
@@ -118,39 +135,7 @@
         <w:pStyle w:val="BodyText"/>
       </w:pPr>
       <w:r>
-        <w:t xml:space="preserve">To learn more about Quarto books visit</w:t>
-      </w:r>
-      <w:r>
-        <w:t xml:space="preserve"> </w:t>
-      </w:r>
-      <w:hyperlink r:id="rId20">
-        <w:r>
-          <w:rPr>
-            <w:rStyle w:val="Hyperlink"/>
-          </w:rPr>
-          <w:t xml:space="preserve">https://quarto.org/docs/books</w:t>
-        </w:r>
-      </w:hyperlink>
-      <w:r>
-        <w:t xml:space="preserve">.</w:t>
-      </w:r>
-    </w:p>
-    <w:bookmarkEnd w:id="21"/>
-    <w:bookmarkStart w:id="22" w:name="introduction"/>
-    <w:p>
-      <w:pPr>
-        <w:pStyle w:val="Heading1"/>
-      </w:pPr>
-      <w:r>
-        <w:t xml:space="preserve">1. Introduction</w:t>
-      </w:r>
-    </w:p>
-    <w:p>
-      <w:pPr>
-        <w:pStyle w:val="FirstParagraph"/>
-      </w:pPr>
-      <w:r>
-        <w:t xml:space="preserve">This is a book created from markdown and executable code.</w:t>
+        <w:t xml:space="preserve">Проте ви помічаєте, що деякі люди відмовляються від курсу після першого заняття, якщо матеріал їм здається складним або нецікавим. Інвестори готові підтримати ваш проєкт, якщо рівень відмов буде нижче 50%.</w:t>
       </w:r>
     </w:p>
     <w:p>
@@ -158,63 +143,138 @@
         <w:pStyle w:val="BodyText"/>
       </w:pPr>
       <w:r>
-        <w:t xml:space="preserve">See</w:t>
-      </w:r>
-      <w:r>
-        <w:t xml:space="preserve"> </w:t>
-      </w:r>
-      <w:r>
-        <w:t xml:space="preserve">Knuth (1984)</w:t>
-      </w:r>
-      <w:r>
-        <w:t xml:space="preserve"> </w:t>
-      </w:r>
-      <w:r>
-        <w:t xml:space="preserve">for additional discussion of literate programming.</w:t>
-      </w:r>
-    </w:p>
-    <w:bookmarkEnd w:id="22"/>
-    <w:bookmarkStart w:id="23" w:name="summary"/>
-    <w:p>
-      <w:pPr>
-        <w:pStyle w:val="Heading1"/>
-      </w:pPr>
-      <w:r>
-        <w:t xml:space="preserve">2. Summary</w:t>
-      </w:r>
-    </w:p>
-    <w:p>
-      <w:pPr>
-        <w:pStyle w:val="FirstParagraph"/>
-      </w:pPr>
-      <w:r>
-        <w:t xml:space="preserve">In summary, this book has no content whatsoever.</w:t>
-      </w:r>
-    </w:p>
-    <w:bookmarkEnd w:id="23"/>
-    <w:bookmarkStart w:id="27" w:name="references"/>
-    <w:p>
-      <w:pPr>
-        <w:pStyle w:val="Heading1"/>
-      </w:pPr>
-      <w:r>
-        <w:t xml:space="preserve">References</w:t>
-      </w:r>
-    </w:p>
-    <w:bookmarkStart w:id="26" w:name="refs"/>
-    <w:bookmarkStart w:id="25" w:name="ref-knuth84"/>
-    <w:p>
-      <w:pPr>
-        <w:pStyle w:val="Bibliography"/>
-      </w:pPr>
-      <w:r>
-        <w:t xml:space="preserve">Knuth, Donald E. 1984.</w:t>
-      </w:r>
-      <w:r>
-        <w:t xml:space="preserve"> </w:t>
-      </w:r>
-      <w:r>
-        <w:t xml:space="preserve">“Literate Programming.”</w:t>
+        <w:t xml:space="preserve">Щоб це перевірити, ви проводите експеримент: залучаєте 30 нових студентів. 19 із них проходять курс й оплачують доступ, а 11 відмовляються. 19 — це більше половини, але чи достатньо цього, щоб довести перспективність проєкту?</w:t>
+      </w:r>
+    </w:p>
+    <w:p>
+      <w:pPr>
+        <w:pStyle w:val="BodyText"/>
+      </w:pPr>
+      <w:r>
+        <w:t xml:space="preserve">Розв’язуючи таку задачу, ми припускаємо, що існує певна аудиторія, яка користуватиметься нашим сервісом. Цю групу називають</w:t>
+      </w:r>
+      <w:r>
+        <w:t xml:space="preserve"> </w:t>
+      </w:r>
+      <w:r>
+        <w:rPr>
+          <w:b/>
+          <w:bCs/>
+        </w:rPr>
+        <w:t xml:space="preserve">генеральною сукупністю</w:t>
+      </w:r>
+      <w:r>
+        <w:t xml:space="preserve">. Якщо запустити сервіс для всіх потенційних користувачів, у ньому буде певна частка успішних випадків, позначимо її як</w:t>
+      </w:r>
+      <w:r>
+        <w:t xml:space="preserve"> </w:t>
+      </w:r>
+      <m:oMath>
+        <m:r>
+          <m:t>μ</m:t>
+        </m:r>
+      </m:oMath>
+      <w:r>
+        <w:t xml:space="preserve">. Це невідомий параметр, який ми не можемо визначити безпосередньо. Натомість ми можемо проводити експерименти та</w:t>
+      </w:r>
+      <w:r>
+        <w:t xml:space="preserve"> </w:t>
+      </w:r>
+      <w:r>
+        <w:rPr>
+          <w:b/>
+          <w:bCs/>
+        </w:rPr>
+        <w:t xml:space="preserve">досліджувати</w:t>
+      </w:r>
+      <w:r>
+        <w:t xml:space="preserve"> </w:t>
+      </w:r>
+      <w:r>
+        <w:t xml:space="preserve">результати. Оскільки протестувати продукт на всій аудиторії неможливо, ми беремо</w:t>
+      </w:r>
+      <w:r>
+        <w:t xml:space="preserve"> </w:t>
+      </w:r>
+      <w:r>
+        <w:rPr>
+          <w:b/>
+          <w:bCs/>
+        </w:rPr>
+        <w:t xml:space="preserve">вибірку</w:t>
+      </w:r>
+      <w:r>
+        <w:t xml:space="preserve"> </w:t>
+      </w:r>
+      <w:r>
+        <w:t xml:space="preserve">з генеральної сукупності та аналізуємо частку успішних випадків.</w:t>
+      </w:r>
+    </w:p>
+    <w:p>
+      <w:pPr>
+        <w:pStyle w:val="BodyText"/>
+      </w:pPr>
+      <w:r>
+        <w:t xml:space="preserve">Згідно з результатами нашого експерименту, спостережувана ймовірність оплати становить</w:t>
+      </w:r>
+      <w:r>
+        <w:t xml:space="preserve"> </w:t>
+      </w:r>
+      <m:oMath>
+        <m:acc>
+          <m:accPr>
+            <m:chr m:val="̂"/>
+          </m:accPr>
+          <m:e>
+            <m:r>
+              <m:t>μ</m:t>
+            </m:r>
+          </m:e>
+        </m:acc>
+        <m:r>
+          <m:rPr>
+            <m:sty m:val="p"/>
+          </m:rPr>
+          <m:t>=</m:t>
+        </m:r>
+        <m:r>
+          <m:t>19</m:t>
+        </m:r>
+        <m:r>
+          <m:rPr>
+            <m:sty m:val="p"/>
+          </m:rPr>
+          <m:t>/</m:t>
+        </m:r>
+        <m:r>
+          <m:t>30</m:t>
+        </m:r>
+        <m:r>
+          <m:rPr>
+            <m:sty m:val="p"/>
+          </m:rPr>
+          <m:t>=</m:t>
+        </m:r>
+        <m:r>
+          <m:t>0.63</m:t>
+        </m:r>
+      </m:oMath>
+      <w:r>
+        <w:rPr>
+          <w:rStyle w:val="FootnoteReference"/>
+        </w:rPr>
+        <w:footnoteReference w:id="22"/>
+      </w:r>
+      <w:r>
+        <w:t xml:space="preserve">. Це означає, що 63% студентів оплатили доступ. Чи можемо ми зробити висновок, що справжня частка успішних випадків перевищує 50%?</w:t>
+      </w:r>
+    </w:p>
+    <w:p>
+      <w:pPr>
+        <w:pStyle w:val="BodyText"/>
+      </w:pPr>
+      <w:r>
+        <w:t xml:space="preserve">Розгляньмо, чому отримане значення</w:t>
       </w:r>
       <w:r>
         <w:t xml:space="preserve"> </w:t>
@@ -224,32 +284,1403 @@
           <w:i/>
           <w:iCs/>
         </w:rPr>
-        <w:t xml:space="preserve">Comput. J.</w:t>
-      </w:r>
-      <w:r>
-        <w:t xml:space="preserve"> </w:t>
-      </w:r>
-      <w:r>
-        <w:t xml:space="preserve">27 (2): 97–111.</w:t>
-      </w:r>
-      <w:r>
-        <w:t xml:space="preserve"> </w:t>
-      </w:r>
-      <w:hyperlink r:id="rId24">
-        <w:r>
-          <w:rPr>
-            <w:rStyle w:val="Hyperlink"/>
-          </w:rPr>
-          <w:t xml:space="preserve">https://doi.org/10.1093/comjnl/27.2.97</w:t>
-        </w:r>
-      </w:hyperlink>
+        <w:t xml:space="preserve">може не бути</w:t>
+      </w:r>
+      <w:r>
+        <w:t xml:space="preserve"> </w:t>
+      </w:r>
+      <w:r>
+        <w:t xml:space="preserve">переконливим доказом. Припустимо, що ймовірність успішної оплати дорівнює</w:t>
+      </w:r>
+      <w:r>
+        <w:t xml:space="preserve"> </w:t>
+      </w:r>
+      <m:oMath>
+        <m:r>
+          <m:t>μ</m:t>
+        </m:r>
+        <m:r>
+          <m:rPr>
+            <m:sty m:val="p"/>
+          </m:rPr>
+          <m:t>=</m:t>
+        </m:r>
+        <m:r>
+          <m:t>0.5</m:t>
+        </m:r>
+      </m:oMath>
+      <w:r>
+        <w:t xml:space="preserve">, і змоделюємо можливі результати для 30 студентів.</w:t>
+      </w:r>
+    </w:p>
+    <w:p>
+      <w:pPr>
+        <w:pStyle w:val="BodyText"/>
+      </w:pPr>
+      <w:r>
+        <w:t xml:space="preserve">Давайте спростимо цю задачу до прикладу з підкиданням монетки та змоделюємо результати для 30 спроб:</w:t>
+      </w:r>
+    </w:p>
+    <w:p>
+      <w:pPr>
+        <w:pStyle w:val="Compact"/>
+        <w:numPr>
+          <w:ilvl w:val="0"/>
+          <w:numId w:val="1001"/>
+        </w:numPr>
+      </w:pPr>
+      <w:r>
+        <w:t xml:space="preserve">Якщо монетка випаде орлом, студент оплачує доступ.</w:t>
+      </w:r>
+    </w:p>
+    <w:p>
+      <w:pPr>
+        <w:pStyle w:val="Compact"/>
+        <w:numPr>
+          <w:ilvl w:val="0"/>
+          <w:numId w:val="1001"/>
+        </w:numPr>
+      </w:pPr>
+      <w:r>
+        <w:t xml:space="preserve">Якщо монетка випаде решкою, студент відмовляється від курсу.</w:t>
+      </w:r>
+    </w:p>
+    <w:p>
+      <w:pPr>
+        <w:pStyle w:val="Compact"/>
+        <w:numPr>
+          <w:ilvl w:val="0"/>
+          <w:numId w:val="1001"/>
+        </w:numPr>
+      </w:pPr>
+      <w:r>
+        <w:t xml:space="preserve">Використаємо метод</w:t>
+      </w:r>
+      <w:r>
+        <w:t xml:space="preserve"> </w:t>
+      </w:r>
+      <w:r>
+        <w:rPr>
+          <w:rStyle w:val="VerbatimChar"/>
+        </w:rPr>
+        <w:t xml:space="preserve">integers()</w:t>
+      </w:r>
+      <w:r>
+        <w:t xml:space="preserve"> </w:t>
+      </w:r>
+      <w:r>
+        <w:t xml:space="preserve">до класу</w:t>
+      </w:r>
+      <w:r>
+        <w:t xml:space="preserve"> </w:t>
+      </w:r>
+      <w:r>
+        <w:rPr>
+          <w:rStyle w:val="VerbatimChar"/>
+        </w:rPr>
+        <w:t xml:space="preserve">Generator</w:t>
+      </w:r>
+      <w:r>
+        <w:t xml:space="preserve">, яка генерує випадкові цілі числа в заданому діапазоні.</w:t>
+      </w:r>
+    </w:p>
+    <w:p>
+      <w:pPr>
+        <w:pStyle w:val="Compact"/>
+        <w:numPr>
+          <w:ilvl w:val="0"/>
+          <w:numId w:val="1001"/>
+        </w:numPr>
+      </w:pPr>
+      <w:r>
+        <w:t xml:space="preserve">Підкинемо монетку 30 разів та порахуємо кількість успішних випадків.</w:t>
+      </w:r>
+    </w:p>
+    <w:bookmarkStart w:id="23" w:name="annotated-cell-1"/>
+    <w:p>
+      <w:pPr>
+        <w:pStyle w:val="SourceCode"/>
+      </w:pPr>
+      <w:r>
+        <w:rPr>
+          <w:rStyle w:val="NormalTok"/>
+        </w:rPr>
+        <w:t xml:space="preserve">rng </w:t>
+      </w:r>
+      <w:r>
+        <w:rPr>
+          <w:rStyle w:val="OperatorTok"/>
+        </w:rPr>
+        <w:t xml:space="preserve">=</w:t>
+      </w:r>
+      <w:r>
+        <w:rPr>
+          <w:rStyle w:val="NormalTok"/>
+        </w:rPr>
+        <w:t xml:space="preserve"> np.random.default_rng(</w:t>
+      </w:r>
+      <w:r>
+        <w:rPr>
+          <w:rStyle w:val="DecValTok"/>
+        </w:rPr>
+        <w:t xml:space="preserve">18</w:t>
+      </w:r>
+      <w:r>
+        <w:rPr>
+          <w:rStyle w:val="NormalTok"/>
+        </w:rPr>
+        <w:t xml:space="preserve">)</w:t>
+      </w:r>
+      <w:r>
+        <w:br/>
+      </w:r>
+      <w:r>
+        <w:br/>
+      </w:r>
+      <w:r>
+        <w:rPr>
+          <w:rStyle w:val="NormalTok"/>
+        </w:rPr>
+        <w:t xml:space="preserve">n </w:t>
+      </w:r>
+      <w:r>
+        <w:rPr>
+          <w:rStyle w:val="OperatorTok"/>
+        </w:rPr>
+        <w:t xml:space="preserve">=</w:t>
+      </w:r>
+      <w:r>
+        <w:rPr>
+          <w:rStyle w:val="NormalTok"/>
+        </w:rPr>
+        <w:t xml:space="preserve"> </w:t>
+      </w:r>
+      <w:r>
+        <w:rPr>
+          <w:rStyle w:val="DecValTok"/>
+        </w:rPr>
+        <w:t xml:space="preserve">30</w:t>
+      </w:r>
+      <w:r>
+        <w:br/>
+      </w:r>
+      <w:r>
+        <w:rPr>
+          <w:rStyle w:val="NormalTok"/>
+        </w:rPr>
+        <w:t xml:space="preserve">results </w:t>
+      </w:r>
+      <w:r>
+        <w:rPr>
+          <w:rStyle w:val="OperatorTok"/>
+        </w:rPr>
+        <w:t xml:space="preserve">=</w:t>
+      </w:r>
+      <w:r>
+        <w:rPr>
+          <w:rStyle w:val="NormalTok"/>
+        </w:rPr>
+        <w:t xml:space="preserve"> rng.integers(</w:t>
+      </w:r>
+      <w:r>
+        <w:rPr>
+          <w:rStyle w:val="DecValTok"/>
+        </w:rPr>
+        <w:t xml:space="preserve">0</w:t>
+      </w:r>
+      <w:r>
+        <w:rPr>
+          <w:rStyle w:val="NormalTok"/>
+        </w:rPr>
+        <w:t xml:space="preserve">, </w:t>
+      </w:r>
+      <w:r>
+        <w:rPr>
+          <w:rStyle w:val="DecValTok"/>
+        </w:rPr>
+        <w:t xml:space="preserve">1</w:t>
+      </w:r>
+      <w:r>
+        <w:rPr>
+          <w:rStyle w:val="NormalTok"/>
+        </w:rPr>
+        <w:t xml:space="preserve">, size </w:t>
+      </w:r>
+      <w:r>
+        <w:rPr>
+          <w:rStyle w:val="OperatorTok"/>
+        </w:rPr>
+        <w:t xml:space="preserve">=</w:t>
+      </w:r>
+      <w:r>
+        <w:rPr>
+          <w:rStyle w:val="NormalTok"/>
+        </w:rPr>
+        <w:t xml:space="preserve"> </w:t>
+      </w:r>
+      <w:r>
+        <w:rPr>
+          <w:rStyle w:val="DecValTok"/>
+        </w:rPr>
+        <w:t xml:space="preserve">30</w:t>
+      </w:r>
+      <w:r>
+        <w:rPr>
+          <w:rStyle w:val="NormalTok"/>
+        </w:rPr>
+        <w:t xml:space="preserve">, endpoint </w:t>
+      </w:r>
+      <w:r>
+        <w:rPr>
+          <w:rStyle w:val="OperatorTok"/>
+        </w:rPr>
+        <w:t xml:space="preserve">=</w:t>
+      </w:r>
+      <w:r>
+        <w:rPr>
+          <w:rStyle w:val="NormalTok"/>
+        </w:rPr>
+        <w:t xml:space="preserve"> </w:t>
+      </w:r>
+      <w:r>
+        <w:rPr>
+          <w:rStyle w:val="VariableTok"/>
+        </w:rPr>
+        <w:t xml:space="preserve">True</w:t>
+      </w:r>
+      <w:r>
+        <w:rPr>
+          <w:rStyle w:val="NormalTok"/>
+        </w:rPr>
+        <w:t xml:space="preserve">)</w:t>
+      </w:r>
+      <w:r>
+        <w:br/>
+      </w:r>
+      <w:r>
+        <w:rPr>
+          <w:rStyle w:val="NormalTok"/>
+        </w:rPr>
+        <w:t xml:space="preserve">success </w:t>
+      </w:r>
+      <w:r>
+        <w:rPr>
+          <w:rStyle w:val="OperatorTok"/>
+        </w:rPr>
+        <w:t xml:space="preserve">=</w:t>
+      </w:r>
+      <w:r>
+        <w:rPr>
+          <w:rStyle w:val="NormalTok"/>
+        </w:rPr>
+        <w:t xml:space="preserve"> np.</w:t>
+      </w:r>
+      <w:r>
+        <w:rPr>
+          <w:rStyle w:val="BuiltInTok"/>
+        </w:rPr>
+        <w:t xml:space="preserve">sum</w:t>
+      </w:r>
+      <w:r>
+        <w:rPr>
+          <w:rStyle w:val="NormalTok"/>
+        </w:rPr>
+        <w:t xml:space="preserve">(results) </w:t>
+      </w:r>
+      <w:r>
+        <w:rPr>
+          <w:rStyle w:val="OperatorTok"/>
+        </w:rPr>
+        <w:t xml:space="preserve">/</w:t>
+      </w:r>
+      <w:r>
+        <w:rPr>
+          <w:rStyle w:val="NormalTok"/>
+        </w:rPr>
+        <w:t xml:space="preserve"> n</w:t>
+      </w:r>
+      <w:r>
+        <w:br/>
+      </w:r>
+      <w:r>
+        <w:br/>
+      </w:r>
+      <w:r>
+        <w:rPr>
+          <w:rStyle w:val="BuiltInTok"/>
+        </w:rPr>
+        <w:t xml:space="preserve">print</w:t>
+      </w:r>
+      <w:r>
+        <w:rPr>
+          <w:rStyle w:val="NormalTok"/>
+        </w:rPr>
+        <w:t xml:space="preserve">(</w:t>
+      </w:r>
+      <w:r>
+        <w:rPr>
+          <w:rStyle w:val="SpecialStringTok"/>
+        </w:rPr>
+        <w:t xml:space="preserve">f"Кількість успішних випадків: </w:t>
+      </w:r>
+      <w:r>
+        <w:rPr>
+          <w:rStyle w:val="SpecialCharTok"/>
+        </w:rPr>
+        <w:t xml:space="preserve">{</w:t>
+      </w:r>
+      <w:r>
+        <w:rPr>
+          <w:rStyle w:val="BuiltInTok"/>
+        </w:rPr>
+        <w:t xml:space="preserve">round</w:t>
+      </w:r>
+      <w:r>
+        <w:rPr>
+          <w:rStyle w:val="NormalTok"/>
+        </w:rPr>
+        <w:t xml:space="preserve">(success, </w:t>
+      </w:r>
+      <w:r>
+        <w:rPr>
+          <w:rStyle w:val="DecValTok"/>
+        </w:rPr>
+        <w:t xml:space="preserve">3</w:t>
+      </w:r>
+      <w:r>
+        <w:rPr>
+          <w:rStyle w:val="NormalTok"/>
+        </w:rPr>
+        <w:t xml:space="preserve">) </w:t>
+      </w:r>
+      <w:r>
+        <w:rPr>
+          <w:rStyle w:val="OperatorTok"/>
+        </w:rPr>
+        <w:t xml:space="preserve">*</w:t>
+      </w:r>
+      <w:r>
+        <w:rPr>
+          <w:rStyle w:val="NormalTok"/>
+        </w:rPr>
+        <w:t xml:space="preserve"> </w:t>
+      </w:r>
+      <w:r>
+        <w:rPr>
+          <w:rStyle w:val="DecValTok"/>
+        </w:rPr>
+        <w:t xml:space="preserve">100</w:t>
+      </w:r>
+      <w:r>
+        <w:rPr>
+          <w:rStyle w:val="SpecialCharTok"/>
+        </w:rPr>
+        <w:t xml:space="preserve">}</w:t>
+      </w:r>
+      <w:r>
+        <w:rPr>
+          <w:rStyle w:val="SpecialStringTok"/>
+        </w:rPr>
+        <w:t xml:space="preserve">%"</w:t>
+      </w:r>
+      <w:r>
+        <w:rPr>
+          <w:rStyle w:val="NormalTok"/>
+        </w:rPr>
+        <w:t xml:space="preserve">)</w:t>
+      </w:r>
+    </w:p>
+    <w:bookmarkEnd w:id="23"/>
+    <w:p>
+      <w:pPr>
+        <w:pStyle w:val="DefinitionTerm"/>
+      </w:pPr>
+      <w:r>
+        <w:t xml:space="preserve">Лінія 1</w:t>
+      </w:r>
+    </w:p>
+    <w:p>
+      <w:pPr>
+        <w:pStyle w:val="Definition"/>
+      </w:pPr>
+      <w:r>
+        <w:t xml:space="preserve">Ініціалізуємо генератор випадкових чисел з фіксованим</w:t>
+      </w:r>
+      <w:r>
+        <w:t xml:space="preserve"> </w:t>
+      </w:r>
+      <w:r>
+        <w:rPr>
+          <w:rStyle w:val="VerbatimChar"/>
+        </w:rPr>
+        <w:t xml:space="preserve">seed</w:t>
+      </w:r>
       <w:r>
         <w:t xml:space="preserve">.</w:t>
       </w:r>
     </w:p>
+    <w:p>
+      <w:pPr>
+        <w:pStyle w:val="DefinitionTerm"/>
+      </w:pPr>
+      <w:r>
+        <w:t xml:space="preserve">Лінія 3</w:t>
+      </w:r>
+    </w:p>
+    <w:p>
+      <w:pPr>
+        <w:pStyle w:val="Definition"/>
+      </w:pPr>
+      <w:r>
+        <w:t xml:space="preserve">Кількість студентів.</w:t>
+      </w:r>
+    </w:p>
+    <w:p>
+      <w:pPr>
+        <w:pStyle w:val="DefinitionTerm"/>
+      </w:pPr>
+      <w:r>
+        <w:t xml:space="preserve">Лінія 4</w:t>
+      </w:r>
+    </w:p>
+    <w:p>
+      <w:pPr>
+        <w:pStyle w:val="Definition"/>
+      </w:pPr>
+      <w:r>
+        <w:t xml:space="preserve">Генеруємо випадкові числа</w:t>
+      </w:r>
+      <w:r>
+        <w:rPr>
+          <w:rStyle w:val="FootnoteReference"/>
+        </w:rPr>
+        <w:footnoteReference w:id="24"/>
+      </w:r>
+      <w:r>
+        <w:t xml:space="preserve"> </w:t>
+      </w:r>
+      <w:r>
+        <w:t xml:space="preserve">для кожного студента.</w:t>
+      </w:r>
+    </w:p>
+    <w:p>
+      <w:pPr>
+        <w:pStyle w:val="DefinitionTerm"/>
+      </w:pPr>
+      <w:r>
+        <w:t xml:space="preserve">Лінія 5</w:t>
+      </w:r>
+    </w:p>
+    <w:p>
+      <w:pPr>
+        <w:pStyle w:val="Definition"/>
+      </w:pPr>
+      <w:r>
+        <w:t xml:space="preserve">Обчислюємо частку успішних випадків.</w:t>
+      </w:r>
+    </w:p>
+    <w:p>
+      <w:pPr>
+        <w:pStyle w:val="DefinitionTerm"/>
+      </w:pPr>
+      <w:r>
+        <w:t xml:space="preserve">Лінія 7</w:t>
+      </w:r>
+    </w:p>
+    <w:p>
+      <w:pPr>
+        <w:pStyle w:val="Definition"/>
+      </w:pPr>
+      <w:r>
+        <w:t xml:space="preserve">Виводимо результат.</w:t>
+      </w:r>
+    </w:p>
+    <w:p>
+      <w:pPr>
+        <w:pStyle w:val="SourceCode"/>
+      </w:pPr>
+      <w:r>
+        <w:rPr>
+          <w:rStyle w:val="VerbatimChar"/>
+        </w:rPr>
+        <w:t xml:space="preserve">Кількість успішних випадків: 70.0%</w:t>
+      </w:r>
+    </w:p>
+    <w:p>
+      <w:pPr>
+        <w:pStyle w:val="FirstParagraph"/>
+      </w:pPr>
+      <w:r>
+        <w:t xml:space="preserve">Ми бачимо, що в експерименті частка успішних випадків навіть перевищила 63%, тоді як у симуляції була закладена ймовірність 50%.</w:t>
+      </w:r>
+    </w:p>
+    <w:p>
+      <w:pPr>
+        <w:pStyle w:val="BodyText"/>
+      </w:pPr>
+      <w:r>
+        <w:t xml:space="preserve">Тому, на жаль, ми не можемо з абсолютною точністю визначити, яким є справжнє значення</w:t>
+      </w:r>
+      <w:r>
+        <w:t xml:space="preserve"> </w:t>
+      </w:r>
+      <m:oMath>
+        <m:r>
+          <m:t>μ</m:t>
+        </m:r>
+      </m:oMath>
+      <w:r>
+        <w:t xml:space="preserve"> </w:t>
+      </w:r>
+      <w:r>
+        <w:t xml:space="preserve">у генеральній сукупності та чи перевищує воно 50%, незалежно від того, скільки спостережень ми проводимо. Однак, застосовуючи методи прикладної статистики, ми зможемо використати інструменти, які допоможуть ухвалити правильне рішення, зокрема й у цьому випадку.</w:t>
+      </w:r>
+    </w:p>
     <w:bookmarkEnd w:id="25"/>
-    <w:bookmarkEnd w:id="26"/>
-    <w:bookmarkEnd w:id="27"/>
+    <w:bookmarkStart w:id="30" w:name="статистичні-гіпотези"/>
+    <w:p>
+      <w:pPr>
+        <w:pStyle w:val="Heading2"/>
+      </w:pPr>
+      <w:r>
+        <w:t xml:space="preserve">2.2 Статистичні гіпотези</w:t>
+      </w:r>
+    </w:p>
+    <w:p>
+      <w:pPr>
+        <w:pStyle w:val="FirstParagraph"/>
+      </w:pPr>
+      <w:r>
+        <w:t xml:space="preserve">Ми з’ясували, що навіть за ймовірності</w:t>
+      </w:r>
+      <w:r>
+        <w:t xml:space="preserve"> </w:t>
+      </w:r>
+      <m:oMath>
+        <m:r>
+          <m:t>μ</m:t>
+        </m:r>
+        <m:r>
+          <m:rPr>
+            <m:sty m:val="p"/>
+          </m:rPr>
+          <m:t>=</m:t>
+        </m:r>
+        <m:r>
+          <m:t>0.5</m:t>
+        </m:r>
+      </m:oMath>
+      <w:r>
+        <w:t xml:space="preserve"> </w:t>
+      </w:r>
+      <w:r>
+        <w:t xml:space="preserve">можна отримати значну кількість успішних випадків. Насправді ми спеціально підбирали</w:t>
+      </w:r>
+      <w:r>
+        <w:t xml:space="preserve"> </w:t>
+      </w:r>
+      <w:r>
+        <w:rPr>
+          <w:rStyle w:val="VerbatimChar"/>
+        </w:rPr>
+        <w:t xml:space="preserve">seed</w:t>
+      </w:r>
+      <w:r>
+        <w:t xml:space="preserve"> </w:t>
+      </w:r>
+      <w:r>
+        <w:t xml:space="preserve">для отримання такого результату. Якщо повторити цей експеримент з іншим значенням</w:t>
+      </w:r>
+      <w:r>
+        <w:t xml:space="preserve"> </w:t>
+      </w:r>
+      <w:r>
+        <w:rPr>
+          <w:rStyle w:val="VerbatimChar"/>
+        </w:rPr>
+        <w:t xml:space="preserve">seed</w:t>
+      </w:r>
+      <w:r>
+        <w:t xml:space="preserve"> </w:t>
+      </w:r>
+      <w:r>
+        <w:t xml:space="preserve">або збільшити кількість спостережень, результат може виявитися іншим.</w:t>
+      </w:r>
+    </w:p>
+    <w:tbl>
+      <w:tblPr>
+        <w:tblStyle w:val="Table"/>
+        <w:tblLook w:firstRow="0" w:lastRow="0" w:firstColumn="0" w:lastColumn="0" w:noHBand="0" w:noVBand="0" w:val="0000"/>
+        <w:tblBorders>
+          <w:left w:val="single" w:sz="24" w:space="0" w:color="00A047"/>
+          <w:right w:val="single" w:sz="4" w:space="0" w:color="00A047"/>
+          <w:top w:val="single" w:sz="4" w:space="0" w:color="00A047"/>
+          <w:bottom w:val="single" w:sz="4" w:space="0" w:color="00A047"/>
+        </w:tblBorders>
+        <w:tblCellMar>
+          <w:left w:w="144" w:type="dxa"/>
+          <w:right w:w="144" w:type="dxa"/>
+        </w:tblCellMar>
+        <w:tblInd w:w="164" w:type="dxa"/>
+        <w:tblW w:type="pct" w:w="100%"/>
+      </w:tblPr>
+      <w:tr>
+        <w:trPr>
+          <w:cantSplit/>
+        </w:trPr>
+        <w:tc>
+          <w:tcPr>
+            <w:shd w:color="auto" w:fill="ccf1e3" w:val="clear"/>
+            <w:tcMar>
+              <w:top w:w="92" w:type="dxa"/>
+              <w:bottom w:w="92" w:type="dxa"/>
+            </w:tcMar>
+          </w:tcPr>
+          <w:p>
+            <w:pPr>
+              <w:pStyle w:val="BodyText"/>
+            </w:pPr>
+            <w:pPr>
+              <w:spacing w:before="0" w:after="0"/>
+              <w:textAlignment w:val="center"/>
+            </w:pPr>
+            <w:r>
+              <w:drawing>
+                <wp:inline>
+                  <wp:extent cx="152400" cy="152400"/>
+                  <wp:effectExtent b="0" l="0" r="0" t="0"/>
+                  <wp:docPr descr="" title="" id="27" name="Picture"/>
+                  <a:graphic>
+                    <a:graphicData uri="http://schemas.openxmlformats.org/drawingml/2006/picture">
+                      <pic:pic>
+                        <pic:nvPicPr>
+                          <pic:cNvPr descr="C:\Users\ihorm\AppData\Local\Programs\Quarto\share\formats\docx\tip.png" id="28" name="Picture"/>
+                          <pic:cNvPicPr>
+                            <a:picLocks noChangeArrowheads="1" noChangeAspect="1"/>
+                          </pic:cNvPicPr>
+                        </pic:nvPicPr>
+                        <pic:blipFill>
+                          <a:blip r:embed="rId26"/>
+                          <a:stretch>
+                            <a:fillRect/>
+                          </a:stretch>
+                        </pic:blipFill>
+                        <pic:spPr bwMode="auto">
+                          <a:xfrm>
+                            <a:off x="0" y="0"/>
+                            <a:ext cx="152400" cy="152400"/>
+                          </a:xfrm>
+                          <a:prstGeom prst="rect">
+                            <a:avLst/>
+                          </a:prstGeom>
+                          <a:noFill/>
+                          <a:ln w="9525">
+                            <a:noFill/>
+                            <a:headEnd/>
+                            <a:tailEnd/>
+                          </a:ln>
+                        </pic:spPr>
+                      </pic:pic>
+                    </a:graphicData>
+                  </a:graphic>
+                </wp:inline>
+              </w:drawing>
+            </w:r>
+            <w:r>
+              <w:t xml:space="preserve"> </w:t>
+            </w:r>
+            <w:r>
+              <w:t xml:space="preserve"> </w:t>
+            </w:r>
+            <w:r>
+              <w:t xml:space="preserve">Порада</w:t>
+            </w:r>
+          </w:p>
+        </w:tc>
+      </w:tr>
+      <w:tr>
+        <w:trPr>
+          <w:cantSplit/>
+        </w:trPr>
+        <w:tc>
+          <w:tcPr>
+            <w:tcMar>
+              <w:top w:w="108" w:type="dxa"/>
+              <w:bottom w:w="108" w:type="dxa"/>
+            </w:tcMar>
+          </w:tcPr>
+          <w:p>
+            <w:pPr>
+              <w:pStyle w:val="BodyText"/>
+            </w:pPr>
+            <w:pPr>
+              <w:spacing w:before="16" w:after="16"/>
+            </w:pPr>
+            <w:r>
+              <w:t xml:space="preserve">Спробуйте змінити</w:t>
+            </w:r>
+            <w:r>
+              <w:t xml:space="preserve"> </w:t>
+            </w:r>
+            <w:r>
+              <w:rPr>
+                <w:rStyle w:val="VerbatimChar"/>
+              </w:rPr>
+              <w:t xml:space="preserve">seed</w:t>
+            </w:r>
+            <w:r>
+              <w:t xml:space="preserve"> </w:t>
+            </w:r>
+            <w:r>
+              <w:t xml:space="preserve">(наприклад 22) або кількість спостережень та перевірте, як змінюється результат.</w:t>
+            </w:r>
+          </w:p>
+        </w:tc>
+      </w:tr>
+    </w:tbl>
+    <w:p>
+      <w:pPr>
+        <w:pStyle w:val="BodyText"/>
+      </w:pPr>
+      <w:r>
+        <w:t xml:space="preserve">Тож велика кількість успішних випадків може бути результатом випадковості. Щоб вирішити, чи можна вважати результати експерименту</w:t>
+      </w:r>
+      <w:r>
+        <w:t xml:space="preserve"> </w:t>
+      </w:r>
+      <w:r>
+        <w:rPr>
+          <w:b/>
+          <w:bCs/>
+        </w:rPr>
+        <w:t xml:space="preserve">статистично значущими</w:t>
+      </w:r>
+      <w:r>
+        <w:t xml:space="preserve"> </w:t>
+      </w:r>
+      <w:r>
+        <w:t xml:space="preserve">необхідно отримати відповідь на питання:</w:t>
+      </w:r>
+    </w:p>
+    <w:p>
+      <w:pPr>
+        <w:pStyle w:val="BlockText"/>
+      </w:pPr>
+      <w:r>
+        <w:t xml:space="preserve">Чи можна вважати, що спостережуване значення</w:t>
+      </w:r>
+      <w:r>
+        <w:t xml:space="preserve"> </w:t>
+      </w:r>
+      <m:oMath>
+        <m:acc>
+          <m:accPr>
+            <m:chr m:val="̂"/>
+          </m:accPr>
+          <m:e>
+            <m:r>
+              <m:t>μ</m:t>
+            </m:r>
+          </m:e>
+        </m:acc>
+      </m:oMath>
+      <w:r>
+        <w:t xml:space="preserve"> </w:t>
+      </w:r>
+      <w:r>
+        <w:t xml:space="preserve">є більшим від</w:t>
+      </w:r>
+      <w:r>
+        <w:t xml:space="preserve"> </w:t>
+      </w:r>
+      <m:oMath>
+        <m:r>
+          <m:t>μ</m:t>
+        </m:r>
+        <m:r>
+          <m:rPr>
+            <m:sty m:val="p"/>
+          </m:rPr>
+          <m:t>=</m:t>
+        </m:r>
+        <m:r>
+          <m:t>0.5</m:t>
+        </m:r>
+      </m:oMath>
+      <w:r>
+        <w:t xml:space="preserve">?</w:t>
+      </w:r>
+    </w:p>
+    <w:p>
+      <w:pPr>
+        <w:pStyle w:val="FirstParagraph"/>
+      </w:pPr>
+      <w:r>
+        <w:t xml:space="preserve">Звернімося до теорії ймовірностей. Факт підписки на наш сервіс для кожного окремого студента можна розглядати як випадкову величину</w:t>
+      </w:r>
+      <w:r>
+        <w:t xml:space="preserve"> </w:t>
+      </w:r>
+      <m:oMath>
+        <m:r>
+          <m:t>ξ</m:t>
+        </m:r>
+      </m:oMath>
+      <w:r>
+        <w:t xml:space="preserve">, яка підпорядковується розподілу Бернуллі</w:t>
+      </w:r>
+      <w:r>
+        <w:rPr>
+          <w:rStyle w:val="FootnoteReference"/>
+        </w:rPr>
+        <w:footnoteReference w:id="29"/>
+      </w:r>
+      <w:r>
+        <w:t xml:space="preserve">. Параметр цього розподілу, а саме ймовірність успіху, нам невідомий.</w:t>
+      </w:r>
+    </w:p>
+    <w:p>
+      <w:pPr>
+        <w:pStyle w:val="BodyText"/>
+      </w:pPr>
+      <m:oMathPara>
+        <m:oMathParaPr>
+          <m:jc m:val="center"/>
+        </m:oMathParaPr>
+        <m:oMath>
+          <m:r>
+            <m:t>ξ</m:t>
+          </m:r>
+          <m:r>
+            <m:rPr>
+              <m:sty m:val="p"/>
+            </m:rPr>
+            <m:t>∼</m:t>
+          </m:r>
+          <m:r>
+            <m:rPr>
+              <m:nor/>
+              <m:sty m:val="p"/>
+            </m:rPr>
+            <m:t>Bernoulli</m:t>
+          </m:r>
+          <m:d>
+            <m:dPr>
+              <m:begChr m:val="("/>
+              <m:endChr m:val=")"/>
+              <m:sepChr m:val=""/>
+              <m:grow/>
+            </m:dPr>
+            <m:e>
+              <m:r>
+                <m:t>μ</m:t>
+              </m:r>
+            </m:e>
+          </m:d>
+        </m:oMath>
+      </m:oMathPara>
+    </w:p>
+    <w:p>
+      <w:pPr>
+        <w:pStyle w:val="FirstParagraph"/>
+      </w:pPr>
+      <w:r>
+        <w:t xml:space="preserve">де</w:t>
+      </w:r>
+      <w:r>
+        <w:t xml:space="preserve"> </w:t>
+      </w:r>
+      <m:oMath>
+        <m:r>
+          <m:t>μ</m:t>
+        </m:r>
+      </m:oMath>
+      <w:r>
+        <w:t xml:space="preserve"> </w:t>
+      </w:r>
+      <w:r>
+        <w:t xml:space="preserve">— ймовірність успіху.</w:t>
+      </w:r>
+    </w:p>
+    <w:p>
+      <w:pPr>
+        <w:pStyle w:val="BodyText"/>
+      </w:pPr>
+      <w:r>
+        <w:t xml:space="preserve">Нас цікавить підтвердження того, що</w:t>
+      </w:r>
+      <w:r>
+        <w:t xml:space="preserve"> </w:t>
+      </w:r>
+      <m:oMath>
+        <m:r>
+          <m:t>μ</m:t>
+        </m:r>
+        <m:r>
+          <m:rPr>
+            <m:sty m:val="p"/>
+          </m:rPr>
+          <m:t>&gt;</m:t>
+        </m:r>
+        <m:r>
+          <m:t>0.5</m:t>
+        </m:r>
+      </m:oMath>
+      <w:r>
+        <w:t xml:space="preserve">. У статистиці для перевірки гіпотез розглядають дві можливості:</w:t>
+      </w:r>
+    </w:p>
+    <w:p>
+      <w:pPr>
+        <w:pStyle w:val="Compact"/>
+        <w:numPr>
+          <w:ilvl w:val="0"/>
+          <w:numId w:val="1002"/>
+        </w:numPr>
+      </w:pPr>
+      <w:r>
+        <w:rPr>
+          <w:b/>
+          <w:bCs/>
+        </w:rPr>
+        <w:t xml:space="preserve">Нульова гіпотеза</w:t>
+      </w:r>
+      <w:r>
+        <w:t xml:space="preserve"> </w:t>
+      </w:r>
+      <w:r>
+        <w:t xml:space="preserve">(</w:t>
+      </w:r>
+      <m:oMath>
+        <m:sSub>
+          <m:e>
+            <m:r>
+              <m:t>H</m:t>
+            </m:r>
+          </m:e>
+          <m:sub>
+            <m:r>
+              <m:t>0</m:t>
+            </m:r>
+          </m:sub>
+        </m:sSub>
+      </m:oMath>
+      <w:r>
+        <w:t xml:space="preserve">) формулюється як твердження, яке ми прагнемо спростувати.</w:t>
+      </w:r>
+    </w:p>
+    <w:p>
+      <w:pPr>
+        <w:pStyle w:val="Compact"/>
+        <w:numPr>
+          <w:ilvl w:val="0"/>
+          <w:numId w:val="1002"/>
+        </w:numPr>
+      </w:pPr>
+      <w:r>
+        <w:rPr>
+          <w:b/>
+          <w:bCs/>
+        </w:rPr>
+        <w:t xml:space="preserve">Альтернативна гіпотеза</w:t>
+      </w:r>
+      <w:r>
+        <w:t xml:space="preserve"> </w:t>
+      </w:r>
+      <w:r>
+        <w:t xml:space="preserve">(</w:t>
+      </w:r>
+      <m:oMath>
+        <m:sSub>
+          <m:e>
+            <m:r>
+              <m:t>H</m:t>
+            </m:r>
+          </m:e>
+          <m:sub>
+            <m:r>
+              <m:t>1</m:t>
+            </m:r>
+          </m:sub>
+        </m:sSub>
+      </m:oMath>
+      <w:r>
+        <w:t xml:space="preserve">) висловлює припущення, яке ми хочемо довести.</w:t>
+      </w:r>
+    </w:p>
+    <w:p>
+      <w:pPr>
+        <w:pStyle w:val="FirstParagraph"/>
+      </w:pPr>
+      <w:r>
+        <w:t xml:space="preserve">Скорочено це записують як:</w:t>
+      </w:r>
+    </w:p>
+    <w:p>
+      <w:pPr>
+        <w:pStyle w:val="BodyText"/>
+      </w:pPr>
+      <m:oMathPara>
+        <m:oMathParaPr>
+          <m:jc m:val="center"/>
+        </m:oMathParaPr>
+        <m:oMath>
+          <m:m>
+            <m:mPr>
+              <m:baseJc m:val="center"/>
+              <m:plcHide m:val="on"/>
+              <m:mcs>
+                <m:mc>
+                  <m:mcPr>
+                    <m:mcJc m:val="right"/>
+                    <m:count m:val="1"/>
+                  </m:mcPr>
+                </m:mc>
+                <m:mc>
+                  <m:mcPr>
+                    <m:mcJc m:val="left"/>
+                    <m:count m:val="1"/>
+                  </m:mcPr>
+                </m:mc>
+              </m:mcs>
+            </m:mPr>
+            <m:mr>
+              <m:e>
+                <m:sSub>
+                  <m:e>
+                    <m:r>
+                      <m:t>H</m:t>
+                    </m:r>
+                  </m:e>
+                  <m:sub>
+                    <m:r>
+                      <m:t>0</m:t>
+                    </m:r>
+                  </m:sub>
+                </m:sSub>
+              </m:e>
+              <m:e>
+                <m:r>
+                  <m:rPr>
+                    <m:sty m:val="p"/>
+                  </m:rPr>
+                  <m:t>:</m:t>
+                </m:r>
+                <m:r>
+                  <m:t>μ</m:t>
+                </m:r>
+                <m:r>
+                  <m:rPr>
+                    <m:sty m:val="p"/>
+                  </m:rPr>
+                  <m:t>≤</m:t>
+                </m:r>
+                <m:r>
+                  <m:t>0.5</m:t>
+                </m:r>
+              </m:e>
+            </m:mr>
+            <m:mr>
+              <m:e>
+                <m:sSub>
+                  <m:e>
+                    <m:r>
+                      <m:t>H</m:t>
+                    </m:r>
+                  </m:e>
+                  <m:sub>
+                    <m:r>
+                      <m:t>1</m:t>
+                    </m:r>
+                  </m:sub>
+                </m:sSub>
+              </m:e>
+              <m:e>
+                <m:r>
+                  <m:rPr>
+                    <m:sty m:val="p"/>
+                  </m:rPr>
+                  <m:t>:</m:t>
+                </m:r>
+                <m:r>
+                  <m:t>μ</m:t>
+                </m:r>
+                <m:r>
+                  <m:rPr>
+                    <m:sty m:val="p"/>
+                  </m:rPr>
+                  <m:t>&gt;</m:t>
+                </m:r>
+                <m:r>
+                  <m:t>0.5</m:t>
+                </m:r>
+              </m:e>
+            </m:mr>
+          </m:m>
+        </m:oMath>
+      </m:oMathPara>
+    </w:p>
+    <w:p>
+      <w:pPr>
+        <w:pStyle w:val="FirstParagraph"/>
+      </w:pPr>
+      <w:r>
+        <w:t xml:space="preserve">Якщо ми проводимо</w:t>
+      </w:r>
+      <w:r>
+        <w:t xml:space="preserve"> </w:t>
+      </w:r>
+      <m:oMath>
+        <m:r>
+          <m:t>n</m:t>
+        </m:r>
+      </m:oMath>
+      <w:r>
+        <w:t xml:space="preserve"> </w:t>
+      </w:r>
+      <w:r>
+        <w:t xml:space="preserve">незалежних спостережень, то сума цих випадкових величин також підпорядковується біноміальному розподілу.</w:t>
+      </w:r>
+    </w:p>
+    <w:p>
+      <w:pPr>
+        <w:pStyle w:val="BodyText"/>
+      </w:pPr>
+      <m:oMathPara>
+        <m:oMathParaPr>
+          <m:jc m:val="center"/>
+        </m:oMathParaPr>
+        <m:oMath>
+          <m:sSub>
+            <m:e>
+              <m:r>
+                <m:t>S</m:t>
+              </m:r>
+            </m:e>
+            <m:sub>
+              <m:r>
+                <m:t>n</m:t>
+              </m:r>
+            </m:sub>
+          </m:sSub>
+          <m:r>
+            <m:rPr>
+              <m:sty m:val="p"/>
+            </m:rPr>
+            <m:t>=</m:t>
+          </m:r>
+          <m:nary>
+            <m:naryPr>
+              <m:chr m:val="∑"/>
+              <m:limLoc m:val="undOvr"/>
+              <m:subHide m:val="off"/>
+              <m:supHide m:val="off"/>
+            </m:naryPr>
+            <m:sub>
+              <m:r>
+                <m:t>i</m:t>
+              </m:r>
+              <m:r>
+                <m:rPr>
+                  <m:sty m:val="p"/>
+                </m:rPr>
+                <m:t>=</m:t>
+              </m:r>
+              <m:r>
+                <m:t>1</m:t>
+              </m:r>
+            </m:sub>
+            <m:sup>
+              <m:r>
+                <m:t>n</m:t>
+              </m:r>
+            </m:sup>
+            <m:e>
+              <m:sSub>
+                <m:e>
+                  <m:r>
+                    <m:t>ξ</m:t>
+                  </m:r>
+                </m:e>
+                <m:sub>
+                  <m:r>
+                    <m:t>i</m:t>
+                  </m:r>
+                </m:sub>
+              </m:sSub>
+            </m:e>
+          </m:nary>
+          <m:r>
+            <m:rPr>
+              <m:sty m:val="p"/>
+            </m:rPr>
+            <m:t>∼</m:t>
+          </m:r>
+          <m:r>
+            <m:rPr>
+              <m:nor/>
+              <m:sty m:val="p"/>
+            </m:rPr>
+            <m:t>Binomial</m:t>
+          </m:r>
+          <m:d>
+            <m:dPr>
+              <m:begChr m:val="("/>
+              <m:endChr m:val=")"/>
+              <m:sepChr m:val=""/>
+              <m:grow/>
+            </m:dPr>
+            <m:e>
+              <m:r>
+                <m:t>n</m:t>
+              </m:r>
+              <m:r>
+                <m:rPr>
+                  <m:sty m:val="p"/>
+                </m:rPr>
+                <m:t>,</m:t>
+              </m:r>
+              <m:r>
+                <m:t>μ</m:t>
+              </m:r>
+            </m:e>
+          </m:d>
+        </m:oMath>
+      </m:oMathPara>
+    </w:p>
+    <w:bookmarkEnd w:id="30"/>
+    <w:bookmarkEnd w:id="31"/>
+    <w:bookmarkStart w:id="32" w:name="sec-z-test"/>
+    <w:p>
+      <w:pPr>
+        <w:pStyle w:val="Heading1"/>
+      </w:pPr>
+      <w:r>
+        <w:t xml:space="preserve">3. </w:t>
+      </w:r>
+      <m:oMath>
+        <m:r>
+          <m:t>Z</m:t>
+        </m:r>
+      </m:oMath>
+      <w:r>
+        <w:t xml:space="preserve">-критерій Фішера</w:t>
+      </w:r>
+    </w:p>
+    <w:bookmarkEnd w:id="32"/>
+    <w:bookmarkStart w:id="33" w:name="sec-t-test"/>
+    <w:p>
+      <w:pPr>
+        <w:pStyle w:val="Heading1"/>
+      </w:pPr>
+      <w:r>
+        <w:t xml:space="preserve">4. </w:t>
+      </w:r>
+      <m:oMath>
+        <m:r>
+          <m:t>t</m:t>
+        </m:r>
+      </m:oMath>
+      <w:r>
+        <w:t xml:space="preserve">-критерій Стьюдента</w:t>
+      </w:r>
+    </w:p>
+    <w:bookmarkEnd w:id="33"/>
+    <w:bookmarkStart w:id="34" w:name="sec-monte-carlo"/>
+    <w:p>
+      <w:pPr>
+        <w:pStyle w:val="Heading1"/>
+      </w:pPr>
+      <w:r>
+        <w:t xml:space="preserve">5. Монте-Карло в задачах статистики</w:t>
+      </w:r>
+    </w:p>
+    <w:bookmarkEnd w:id="34"/>
+    <w:bookmarkStart w:id="35" w:name="sec-kolmogorov"/>
+    <w:p>
+      <w:pPr>
+        <w:pStyle w:val="Heading1"/>
+      </w:pPr>
+      <w:r>
+        <w:t xml:space="preserve">6. Критерій Колмогорова</w:t>
+      </w:r>
+    </w:p>
+    <w:bookmarkEnd w:id="35"/>
+    <w:bookmarkStart w:id="36" w:name="sec-chi-sq"/>
+    <w:p>
+      <w:pPr>
+        <w:pStyle w:val="Heading1"/>
+      </w:pPr>
+      <w:r>
+        <w:t xml:space="preserve">7. Критерій</w:t>
+      </w:r>
+      <w:r>
+        <w:t xml:space="preserve"> </w:t>
+      </w:r>
+      <m:oMath>
+        <m:sSup>
+          <m:e>
+            <m:r>
+              <m:t>χ</m:t>
+            </m:r>
+          </m:e>
+          <m:sup>
+            <m:r>
+              <m:t>2</m:t>
+            </m:r>
+          </m:sup>
+        </m:sSup>
+      </m:oMath>
+      <w:r>
+        <w:t xml:space="preserve"> </w:t>
+      </w:r>
+      <w:r>
+        <w:t xml:space="preserve">Пірсона</w:t>
+      </w:r>
+    </w:p>
+    <w:bookmarkEnd w:id="36"/>
+    <w:bookmarkStart w:id="37" w:name="sec-mann-whitney"/>
+    <w:p>
+      <w:pPr>
+        <w:pStyle w:val="Heading1"/>
+      </w:pPr>
+      <w:r>
+        <w:t xml:space="preserve">8. U-критерій Манна-Уітні</w:t>
+      </w:r>
+    </w:p>
+    <w:bookmarkEnd w:id="37"/>
+    <w:bookmarkStart w:id="38" w:name="sec-bootstrap"/>
+    <w:p>
+      <w:pPr>
+        <w:pStyle w:val="Heading1"/>
+      </w:pPr>
+      <w:r>
+        <w:t xml:space="preserve">9. Бутстреп</w:t>
+      </w:r>
+    </w:p>
+    <w:bookmarkEnd w:id="38"/>
+    <w:bookmarkStart w:id="39" w:name="підсумки"/>
+    <w:p>
+      <w:pPr>
+        <w:pStyle w:val="Heading1"/>
+      </w:pPr>
+      <w:r>
+        <w:t xml:space="preserve">10. Підсумки</w:t>
+      </w:r>
+    </w:p>
+    <w:bookmarkEnd w:id="39"/>
+    <w:bookmarkStart w:id="41" w:name="список-літератури"/>
+    <w:p>
+      <w:pPr>
+        <w:pStyle w:val="Heading1"/>
+      </w:pPr>
+      <w:r>
+        <w:t xml:space="preserve">Список літератури</w:t>
+      </w:r>
+    </w:p>
+    <w:bookmarkStart w:id="40" w:name="refs"/>
+    <w:bookmarkEnd w:id="40"/>
+    <w:bookmarkEnd w:id="41"/>
     <w:sectPr>
       <w:pgSz w:code="9" w:h="16840" w:w="11907"/>
       <w:pgMar w:bottom="1134" w:footer="709" w:gutter="0" w:header="709" w:left="1021" w:right="1021" w:top="1440"/>
@@ -279,6 +1710,125 @@
       </w:r>
     </w:p>
   </w:footnote>
+  <w:footnote w:id="22">
+    <w:p>
+      <w:pPr>
+        <w:pStyle w:val="FootnoteText"/>
+      </w:pPr>
+      <w:r>
+        <w:rPr>
+          <w:rStyle w:val="FootnoteReference"/>
+        </w:rPr>
+        <w:footnoteRef/>
+      </w:r>
+      <w:r>
+        <w:t xml:space="preserve"> </w:t>
+      </w:r>
+      <w:r>
+        <w:t xml:space="preserve">У статистиці</w:t>
+      </w:r>
+      <w:r>
+        <w:t xml:space="preserve"> </w:t>
+      </w:r>
+      <m:oMath>
+        <m:acc>
+          <m:accPr>
+            <m:chr m:val="̂"/>
+          </m:accPr>
+          <m:e>
+            <m:r>
+              <m:t>μ</m:t>
+            </m:r>
+          </m:e>
+        </m:acc>
+      </m:oMath>
+      <w:r>
+        <w:t xml:space="preserve"> </w:t>
+      </w:r>
+      <w:r>
+        <w:t xml:space="preserve">позначається як оцінка параметра</w:t>
+      </w:r>
+      <w:r>
+        <w:t xml:space="preserve"> </w:t>
+      </w:r>
+      <m:oMath>
+        <m:r>
+          <m:t>μ</m:t>
+        </m:r>
+      </m:oMath>
+      <w:r>
+        <w:t xml:space="preserve">.</w:t>
+      </w:r>
+    </w:p>
+  </w:footnote>
+  <w:footnote w:id="24">
+    <w:p>
+      <w:pPr>
+        <w:pStyle w:val="FootnoteText"/>
+      </w:pPr>
+      <w:r>
+        <w:rPr>
+          <w:rStyle w:val="FootnoteReference"/>
+        </w:rPr>
+        <w:footnoteRef/>
+      </w:r>
+      <w:r>
+        <w:t xml:space="preserve"> </w:t>
+      </w:r>
+      <w:r>
+        <w:t xml:space="preserve">Метод</w:t>
+      </w:r>
+      <w:r>
+        <w:t xml:space="preserve"> </w:t>
+      </w:r>
+      <w:r>
+        <w:rPr>
+          <w:rStyle w:val="VerbatimChar"/>
+        </w:rPr>
+        <w:t xml:space="preserve">integers()</w:t>
+      </w:r>
+      <w:r>
+        <w:t xml:space="preserve"> </w:t>
+      </w:r>
+      <w:r>
+        <w:t xml:space="preserve">генерує випадкові цілі числа в заданому діапазоні. Аргумент</w:t>
+      </w:r>
+      <w:r>
+        <w:t xml:space="preserve"> </w:t>
+      </w:r>
+      <w:r>
+        <w:rPr>
+          <w:rStyle w:val="VerbatimChar"/>
+        </w:rPr>
+        <w:t xml:space="preserve">endpoint</w:t>
+      </w:r>
+      <w:r>
+        <w:t xml:space="preserve"> </w:t>
+      </w:r>
+      <w:r>
+        <w:t xml:space="preserve">вказує, що верхня межа включається у діапазон.</w:t>
+      </w:r>
+    </w:p>
+  </w:footnote>
+  <w:footnote w:id="29">
+    <w:p>
+      <w:pPr>
+        <w:pStyle w:val="FootnoteText"/>
+      </w:pPr>
+      <w:r>
+        <w:rPr>
+          <w:rStyle w:val="FootnoteReference"/>
+        </w:rPr>
+        <w:footnoteRef/>
+      </w:r>
+      <w:r>
+        <w:t xml:space="preserve"> </w:t>
+      </w:r>
+      <w:r>
+        <w:t xml:space="preserve">Розподіл Бернуллі — це дискретний розподіл ймовірностей, який моделює випадковий експеримент з двома можливими результатами: успіхом або невдачею.</w:t>
+      </w:r>
+    </w:p>
+  </w:footnote>
 </w:footnotes>
 </file>
 
@@ -464,11 +2014,120 @@
       </w:pPr>
     </w:lvl>
   </w:abstractNum>
+  <w:abstractNum w:abstractNumId="991">
+    <w:nsid w:val="0000A991"/>
+    <w:multiLevelType w:val="multilevel"/>
+    <w:lvl w:ilvl="0">
+      <w:numFmt w:val="bullet"/>
+      <w:lvlText w:val=""/>
+      <w:lvlJc w:val="left"/>
+      <w:pPr>
+        <w:ind w:left="720" w:hanging="360"/>
+      </w:pPr>
+      <w:rPr>
+        <w:rFonts w:ascii="Symbol" w:hAnsi="Symbol" w:cs="Symbol" w:hint="default"/>
+      </w:rPr>
+    </w:lvl>
+    <w:lvl w:ilvl="1">
+      <w:numFmt w:val="bullet"/>
+      <w:lvlText w:val="o"/>
+      <w:lvlJc w:val="left"/>
+      <w:pPr>
+        <w:ind w:left="1440" w:hanging="360"/>
+      </w:pPr>
+      <w:rPr>
+        <w:rFonts w:ascii="Courier New" w:hAnsi="Courier New" w:cs="Courier New" w:hint="default"/>
+      </w:rPr>
+    </w:lvl>
+    <w:lvl w:ilvl="2">
+      <w:numFmt w:val="bullet"/>
+      <w:lvlText w:val=""/>
+      <w:lvlJc w:val="left"/>
+      <w:pPr>
+        <w:ind w:left="2160" w:hanging="360"/>
+      </w:pPr>
+      <w:rPr>
+        <w:rFonts w:ascii="Wingdings" w:hAnsi="Wingdings" w:cs="Wingdings" w:hint="default"/>
+      </w:rPr>
+    </w:lvl>
+    <w:lvl w:ilvl="3">
+      <w:numFmt w:val="bullet"/>
+      <w:lvlText w:val=""/>
+      <w:lvlJc w:val="left"/>
+      <w:pPr>
+        <w:ind w:left="2880" w:hanging="360"/>
+      </w:pPr>
+      <w:rPr>
+        <w:rFonts w:ascii="Symbol" w:hAnsi="Symbol" w:cs="Symbol" w:hint="default"/>
+      </w:rPr>
+    </w:lvl>
+    <w:lvl w:ilvl="4">
+      <w:numFmt w:val="bullet"/>
+      <w:lvlText w:val="o"/>
+      <w:lvlJc w:val="left"/>
+      <w:pPr>
+        <w:ind w:left="3600" w:hanging="360"/>
+      </w:pPr>
+      <w:rPr>
+        <w:rFonts w:ascii="Courier New" w:hAnsi="Courier New" w:cs="Courier New" w:hint="default"/>
+      </w:rPr>
+    </w:lvl>
+    <w:lvl w:ilvl="5">
+      <w:numFmt w:val="bullet"/>
+      <w:lvlText w:val=""/>
+      <w:lvlJc w:val="left"/>
+      <w:pPr>
+        <w:ind w:left="4320" w:hanging="360"/>
+      </w:pPr>
+      <w:rPr>
+        <w:rFonts w:ascii="Wingdings" w:hAnsi="Wingdings" w:cs="Wingdings" w:hint="default"/>
+      </w:rPr>
+    </w:lvl>
+    <w:lvl w:ilvl="6">
+      <w:numFmt w:val="bullet"/>
+      <w:lvlText w:val=""/>
+      <w:lvlJc w:val="left"/>
+      <w:pPr>
+        <w:ind w:left="5040" w:hanging="360"/>
+      </w:pPr>
+      <w:rPr>
+        <w:rFonts w:ascii="Symbol" w:hAnsi="Symbol" w:cs="Symbol" w:hint="default"/>
+      </w:rPr>
+    </w:lvl>
+    <w:lvl w:ilvl="7">
+      <w:numFmt w:val="bullet"/>
+      <w:lvlText w:val="o"/>
+      <w:lvlJc w:val="left"/>
+      <w:pPr>
+        <w:ind w:left="5760" w:hanging="360"/>
+      </w:pPr>
+      <w:rPr>
+        <w:rFonts w:ascii="Courier New" w:hAnsi="Courier New" w:cs="Courier New" w:hint="default"/>
+      </w:rPr>
+    </w:lvl>
+    <w:lvl w:ilvl="8">
+      <w:numFmt w:val="bullet"/>
+      <w:lvlText w:val=""/>
+      <w:lvlJc w:val="left"/>
+      <w:pPr>
+        <w:ind w:left="6480" w:hanging="360"/>
+      </w:pPr>
+      <w:rPr>
+        <w:rFonts w:ascii="Wingdings" w:hAnsi="Wingdings" w:cs="Wingdings" w:hint="default"/>
+      </w:rPr>
+    </w:lvl>
+  </w:abstractNum>
   <w:num w16cid:durableId="188421868" w:numId="1">
     <w:abstractNumId w:val="0"/>
   </w:num>
   <w:num w:numId="1000">
     <w:abstractNumId w:val="990"/>
+  </w:num>
+  <w:num w:numId="1001">
+    <w:abstractNumId w:val="991"/>
+  </w:num>
+  <w:num w:numId="1002">
+    <w:abstractNumId w:val="991"/>
   </w:num>
 </w:numbering>
 </file>
@@ -481,7 +2140,7 @@
         <w:rFonts w:asciiTheme="minorHAnsi" w:cstheme="minorBidi" w:eastAsiaTheme="minorHAnsi" w:hAnsiTheme="minorHAnsi"/>
         <w:sz w:val="24"/>
         <w:szCs w:val="24"/>
-        <w:lang w:bidi="ar-SA" w:eastAsia="en-US" w:val="en-US"/>
+        <w:lang w:bidi="ar-SA" w:eastAsia="en-US" w:val="ua"/>
       </w:rPr>
     </w:rPrDefault>
     <w:pPrDefault>
@@ -940,6 +2599,7 @@
   <w:style w:default="1" w:styleId="DefaultParagraphFont" w:type="character">
     <w:name w:val="Default Paragraph Font"/>
     <w:uiPriority w:val="1"/>
+    <w:semiHidden/>
     <w:unhideWhenUsed/>
   </w:style>
   <w:style w:default="1" w:styleId="TableNormal" w:type="table">
@@ -967,9 +2627,10 @@
     <w:name w:val="Body Text"/>
     <w:basedOn w:val="Normal"/>
     <w:qFormat/>
-    <w:rsid w:val="00A960DC"/>
+    <w:rsid w:val="00B756CA"/>
     <w:pPr>
       <w:spacing w:after="180" w:before="180"/>
+      <w:jc w:val="both"/>
     </w:pPr>
     <w:rPr>
       <w:rFonts w:ascii="PT Serif" w:hAnsi="PT Serif"/>

</xml_diff>